<commit_message>
Edited lab_01.py and report-file
</commit_message>
<xml_diff>
--- a/lab_01/lab_01_report.docx
+++ b/lab_01/lab_01_report.docx
@@ -395,9 +395,9 @@
         <w:lastRenderedPageBreak/>
         <w:drawing>
           <wp:inline distT="0" distB="0" distL="0" distR="0">
-            <wp:extent cx="6033770" cy="9612630"/>
-            <wp:effectExtent l="0" t="0" r="5080" b="7620"/>
-            <wp:docPr id="1" name="Рисунок 1"/>
+            <wp:extent cx="5825490" cy="9612630"/>
+            <wp:effectExtent l="0" t="0" r="3810" b="7620"/>
+            <wp:docPr id="2" name="Рисунок 2"/>
             <wp:cNvGraphicFramePr>
               <a:graphicFrameLocks xmlns:a="http://schemas.openxmlformats.org/drawingml/2006/main" noChangeAspect="1"/>
             </wp:cNvGraphicFramePr>
@@ -405,7 +405,7 @@
               <a:graphicData uri="http://schemas.openxmlformats.org/drawingml/2006/picture">
                 <pic:pic xmlns:pic="http://schemas.openxmlformats.org/drawingml/2006/picture">
                   <pic:nvPicPr>
-                    <pic:cNvPr id="1" name="code.png"/>
+                    <pic:cNvPr id="2" name="code1.png"/>
                     <pic:cNvPicPr/>
                   </pic:nvPicPr>
                   <pic:blipFill>
@@ -423,7 +423,7 @@
                   <pic:spPr>
                     <a:xfrm>
                       <a:off x="0" y="0"/>
-                      <a:ext cx="6033770" cy="9612630"/>
+                      <a:ext cx="5825490" cy="9612630"/>
                     </a:xfrm>
                     <a:prstGeom prst="rect">
                       <a:avLst/>

</xml_diff>